<commit_message>
Chatbot registration mechanism implemented and frontend dev set up
</commit_message>
<xml_diff>
--- a/Review Meeting04_06_2025.docx
+++ b/Review Meeting04_06_2025.docx
@@ -42,265 +42,276 @@
     <w:p>
       <w:pPr>
         <w:rPr>
-          <w:lang w:val="en-US"/>
-        </w:rPr>
-      </w:pPr>
-      <w:r>
-        <w:rPr>
-          <w:lang w:val="en-US"/>
-        </w:rPr>
-        <w:t xml:space="preserve">  Build API Endpoints for:</w:t>
-      </w:r>
-    </w:p>
-    <w:p>
-      <w:pPr>
-        <w:rPr>
-          <w:lang w:val="en-US"/>
-        </w:rPr>
-      </w:pPr>
-      <w:r>
-        <w:rPr>
-          <w:lang w:val="en-US"/>
-        </w:rPr>
-        <w:t xml:space="preserve">      </w:t>
-      </w:r>
-      <w:r>
-        <w:rPr>
-          <w:lang w:val="en-US"/>
-        </w:rPr>
-        <w:t>POST /</w:t>
-      </w:r>
-      <w:proofErr w:type="spellStart"/>
-      <w:r>
-        <w:rPr>
-          <w:lang w:val="en-US"/>
-        </w:rPr>
-        <w:t>api</w:t>
-      </w:r>
-      <w:proofErr w:type="spellEnd"/>
-      <w:r>
-        <w:rPr>
-          <w:lang w:val="en-US"/>
-        </w:rPr>
-        <w:t>/metric-</w:t>
-      </w:r>
-      <w:proofErr w:type="spellStart"/>
-      <w:r>
-        <w:rPr>
-          <w:lang w:val="en-US"/>
-        </w:rPr>
-        <w:t>usage</w:t>
-      </w:r>
-      <w:proofErr w:type="spellEnd"/>
-    </w:p>
-    <w:p>
-      <w:pPr>
-        <w:rPr>
-          <w:lang w:val="en-US"/>
-        </w:rPr>
-      </w:pPr>
-      <w:r>
-        <w:rPr>
-          <w:lang w:val="en-US"/>
-        </w:rPr>
-        <w:t xml:space="preserve">      </w:t>
-      </w:r>
-      <w:r>
-        <w:rPr>
-          <w:lang w:val="en-US"/>
-        </w:rPr>
-        <w:t>POST /</w:t>
-      </w:r>
-      <w:proofErr w:type="spellStart"/>
-      <w:r>
-        <w:rPr>
-          <w:lang w:val="en-US"/>
-        </w:rPr>
-        <w:t>api</w:t>
-      </w:r>
-      <w:proofErr w:type="spellEnd"/>
-      <w:r>
-        <w:rPr>
-          <w:lang w:val="en-US"/>
-        </w:rPr>
-        <w:t>/system-metrics</w:t>
-      </w:r>
-    </w:p>
-    <w:p>
-      <w:pPr>
-        <w:rPr>
-          <w:lang w:val="en-US"/>
-        </w:rPr>
-      </w:pPr>
-      <w:r>
-        <w:rPr>
-          <w:lang w:val="en-US"/>
-        </w:rPr>
-        <w:t xml:space="preserve">Auth via Laravel Sanctum (for </w:t>
-      </w:r>
-      <w:proofErr w:type="gramStart"/>
-      <w:r>
-        <w:rPr>
-          <w:lang w:val="en-US"/>
-        </w:rPr>
-        <w:t>now :</w:t>
-      </w:r>
-      <w:proofErr w:type="gramEnd"/>
-      <w:r>
-        <w:rPr>
-          <w:lang w:val="en-US"/>
-        </w:rPr>
-        <w:t xml:space="preserve"> token based for each instance)</w:t>
-      </w:r>
-    </w:p>
-    <w:p>
-      <w:pPr>
-        <w:rPr>
-          <w:lang w:val="en-US"/>
-        </w:rPr>
-      </w:pPr>
-      <w:r>
-        <w:rPr>
+          <w:b/>
+          <w:bCs/>
+          <w:lang w:val="en-US"/>
+        </w:rPr>
+      </w:pPr>
+      <w:r>
+        <w:rPr>
+          <w:b/>
+          <w:bCs/>
+          <w:lang w:val="en-US"/>
+        </w:rPr>
+        <w:t>Central app</w:t>
+      </w:r>
+    </w:p>
+    <w:p>
+      <w:pPr>
+        <w:ind w:left="708"/>
+        <w:rPr>
+          <w:b/>
+          <w:bCs/>
+          <w:lang w:val="en-US"/>
+        </w:rPr>
+      </w:pPr>
+      <w:r>
+        <w:rPr>
+          <w:lang w:val="en-US"/>
+        </w:rPr>
+        <w:t xml:space="preserve">  </w:t>
+      </w:r>
+      <w:r>
+        <w:rPr>
+          <w:b/>
+          <w:bCs/>
+          <w:lang w:val="en-US"/>
+        </w:rPr>
+        <w:t xml:space="preserve">Build </w:t>
+      </w:r>
+      <w:r>
+        <w:rPr>
+          <w:b/>
+          <w:bCs/>
+          <w:lang w:val="en-US"/>
+        </w:rPr>
+        <w:t xml:space="preserve">the </w:t>
+      </w:r>
+      <w:r>
+        <w:rPr>
+          <w:b/>
+          <w:bCs/>
+          <w:lang w:val="en-US"/>
+        </w:rPr>
+        <w:t>API Endpoints for:</w:t>
+      </w:r>
+    </w:p>
+    <w:p>
+      <w:pPr>
+        <w:pStyle w:val="ListParagraph"/>
+        <w:numPr>
+          <w:ilvl w:val="0"/>
+          <w:numId w:val="2"/>
+        </w:numPr>
+        <w:ind w:left="2136"/>
+        <w:rPr>
+          <w:lang w:val="en-US"/>
+        </w:rPr>
+      </w:pPr>
+      <w:r>
+        <w:rPr>
+          <w:lang w:val="en-US"/>
+        </w:rPr>
+        <w:t>POST /api/metric-usage</w:t>
+      </w:r>
+    </w:p>
+    <w:p>
+      <w:pPr>
+        <w:pStyle w:val="ListParagraph"/>
+        <w:numPr>
+          <w:ilvl w:val="0"/>
+          <w:numId w:val="2"/>
+        </w:numPr>
+        <w:ind w:left="2136"/>
+        <w:rPr>
+          <w:lang w:val="en-US"/>
+        </w:rPr>
+      </w:pPr>
+      <w:r>
+        <w:rPr>
+          <w:lang w:val="en-US"/>
+        </w:rPr>
+        <w:t>POST /api/system-metrics</w:t>
+      </w:r>
+    </w:p>
+    <w:p>
+      <w:pPr>
+        <w:ind w:left="708"/>
+        <w:rPr>
+          <w:lang w:val="en-US"/>
+        </w:rPr>
+      </w:pPr>
+      <w:r>
+        <w:rPr>
+          <w:b/>
+          <w:bCs/>
+          <w:lang w:val="en-US"/>
+        </w:rPr>
+        <w:t>Auth via Laravel Sanctum</w:t>
+      </w:r>
+      <w:r>
+        <w:rPr>
+          <w:lang w:val="en-US"/>
+        </w:rPr>
+        <w:t xml:space="preserve"> (for now : token based for each instance)</w:t>
+      </w:r>
+    </w:p>
+    <w:p>
+      <w:pPr>
+        <w:ind w:left="708"/>
+        <w:rPr>
+          <w:b/>
+          <w:bCs/>
+          <w:lang w:val="en-US"/>
+        </w:rPr>
+      </w:pPr>
+      <w:r>
+        <w:rPr>
+          <w:b/>
+          <w:bCs/>
           <w:lang w:val="en-US"/>
         </w:rPr>
         <w:t>MVP Data Models:</w:t>
       </w:r>
     </w:p>
     <w:p>
-      <w:proofErr w:type="spellStart"/>
-      <w:r>
-        <w:t>ChatbotInstance</w:t>
-      </w:r>
-      <w:proofErr w:type="spellEnd"/>
-      <w:r>
-        <w:t xml:space="preserve">, </w:t>
-      </w:r>
-      <w:proofErr w:type="spellStart"/>
-      <w:r>
-        <w:t>MetricUsage</w:t>
-      </w:r>
-      <w:proofErr w:type="spellEnd"/>
-      <w:r>
-        <w:t xml:space="preserve">, </w:t>
-      </w:r>
-      <w:proofErr w:type="spellStart"/>
-      <w:r>
-        <w:t>SystemMetric</w:t>
-      </w:r>
-      <w:proofErr w:type="spellEnd"/>
-    </w:p>
-    <w:p>
-      <w:r>
-        <w:t xml:space="preserve">Push Mechanismus </w:t>
-      </w:r>
-      <w:proofErr w:type="spellStart"/>
-      <w:r>
-        <w:t>developed</w:t>
-      </w:r>
-      <w:proofErr w:type="spellEnd"/>
-    </w:p>
-    <w:p>
-      <w:pPr>
-        <w:rPr>
-          <w:lang w:val="en-US"/>
-        </w:rPr>
-      </w:pPr>
-      <w:r>
-        <w:rPr>
-          <w:lang w:val="en-US"/>
-        </w:rPr>
-        <w:t xml:space="preserve">    Command: </w:t>
-      </w:r>
-      <w:proofErr w:type="spellStart"/>
-      <w:r>
-        <w:rPr>
-          <w:lang w:val="en-US"/>
-        </w:rPr>
-        <w:t>php</w:t>
-      </w:r>
-      <w:proofErr w:type="spellEnd"/>
-      <w:r>
-        <w:rPr>
-          <w:lang w:val="en-US"/>
-        </w:rPr>
-        <w:t xml:space="preserve"> artisan </w:t>
-      </w:r>
-      <w:proofErr w:type="spellStart"/>
-      <w:proofErr w:type="gramStart"/>
-      <w:r>
-        <w:rPr>
-          <w:lang w:val="en-US"/>
-        </w:rPr>
-        <w:t>chatbot:push</w:t>
-      </w:r>
-      <w:proofErr w:type="gramEnd"/>
-      <w:r>
-        <w:rPr>
-          <w:lang w:val="en-US"/>
-        </w:rPr>
-        <w:t>-metrics</w:t>
-      </w:r>
-      <w:proofErr w:type="spellEnd"/>
-      <w:r>
-        <w:rPr>
-          <w:lang w:val="en-US"/>
-        </w:rPr>
-        <w:t xml:space="preserve"> sending all new entries since last </w:t>
-      </w:r>
-      <w:proofErr w:type="gramStart"/>
-      <w:r>
-        <w:rPr>
-          <w:lang w:val="en-US"/>
-        </w:rPr>
-        <w:t>send</w:t>
-      </w:r>
-      <w:proofErr w:type="gramEnd"/>
-      <w:r>
-        <w:rPr>
-          <w:lang w:val="en-US"/>
-        </w:rPr>
-        <w:t xml:space="preserve"> to the central app. Controlled by an added </w:t>
-      </w:r>
-      <w:proofErr w:type="spellStart"/>
-      <w:r>
-        <w:rPr>
-          <w:lang w:val="en-US"/>
-        </w:rPr>
-        <w:t>pushed_to_central</w:t>
-      </w:r>
-      <w:proofErr w:type="spellEnd"/>
-      <w:r>
-        <w:rPr>
-          <w:lang w:val="en-US"/>
-        </w:rPr>
-        <w:t xml:space="preserve"> Flag (need to make sure it covers the needed scope)</w:t>
-      </w:r>
-    </w:p>
-    <w:p>
-      <w:pPr>
-        <w:rPr>
-          <w:lang w:val="en-US"/>
-        </w:rPr>
-      </w:pPr>
-      <w:r>
-        <w:rPr>
-          <w:lang w:val="en-US"/>
-        </w:rPr>
-        <w:t xml:space="preserve">Supports </w:t>
-      </w:r>
-      <w:proofErr w:type="spellStart"/>
-      <w:r>
-        <w:rPr>
-          <w:lang w:val="en-US"/>
-        </w:rPr>
-        <w:t>severals</w:t>
-      </w:r>
-      <w:proofErr w:type="spellEnd"/>
-      <w:r>
-        <w:rPr>
-          <w:lang w:val="en-US"/>
-        </w:rPr>
-        <w:t xml:space="preserve"> instances (works with 2 right now)</w:t>
+      <w:pPr>
+        <w:ind w:left="1416"/>
+        <w:rPr>
+          <w:lang w:val="en-US"/>
+        </w:rPr>
+      </w:pPr>
+      <w:r>
+        <w:rPr>
+          <w:lang w:val="en-US"/>
+        </w:rPr>
+        <w:t xml:space="preserve">ChatbotInstance, </w:t>
+      </w:r>
+      <w:r>
+        <w:rPr>
+          <w:lang w:val="en-US"/>
+        </w:rPr>
+        <w:t xml:space="preserve"> </w:t>
+      </w:r>
+      <w:r>
+        <w:rPr>
+          <w:lang w:val="en-US"/>
+        </w:rPr>
+        <w:t>MetricUsage,</w:t>
+      </w:r>
+      <w:r>
+        <w:rPr>
+          <w:lang w:val="en-US"/>
+        </w:rPr>
+        <w:t xml:space="preserve"> </w:t>
+      </w:r>
+      <w:r>
+        <w:rPr>
+          <w:lang w:val="en-US"/>
+        </w:rPr>
+        <w:t xml:space="preserve"> SystemMetric</w:t>
+      </w:r>
+    </w:p>
+    <w:p>
+      <w:pPr>
+        <w:rPr>
+          <w:b/>
+          <w:bCs/>
+          <w:lang w:val="en-US"/>
+        </w:rPr>
+      </w:pPr>
+      <w:r>
+        <w:rPr>
+          <w:b/>
+          <w:bCs/>
+          <w:lang w:val="en-US"/>
+        </w:rPr>
+        <w:t>Chatbot</w:t>
+      </w:r>
+    </w:p>
+    <w:p>
+      <w:pPr>
+        <w:ind w:left="708"/>
+        <w:rPr>
+          <w:b/>
+          <w:bCs/>
+          <w:lang w:val="en-US"/>
+        </w:rPr>
+      </w:pPr>
+      <w:r>
+        <w:rPr>
+          <w:b/>
+          <w:bCs/>
+          <w:lang w:val="en-US"/>
+        </w:rPr>
+        <w:t xml:space="preserve"> </w:t>
+      </w:r>
+      <w:r>
+        <w:rPr>
+          <w:b/>
+          <w:bCs/>
+          <w:lang w:val="en-US"/>
+        </w:rPr>
+        <w:t>Push Mechanismus developed</w:t>
+      </w:r>
+    </w:p>
+    <w:p>
+      <w:pPr>
+        <w:ind w:left="708"/>
+        <w:rPr>
+          <w:lang w:val="en-US"/>
+        </w:rPr>
+      </w:pPr>
+      <w:r>
+        <w:rPr>
+          <w:lang w:val="en-US"/>
+        </w:rPr>
+        <w:t xml:space="preserve">    Command: php artisan chatbot:push-metrics</w:t>
+      </w:r>
+      <w:r>
+        <w:rPr>
+          <w:lang w:val="en-US"/>
+        </w:rPr>
+        <w:t xml:space="preserve"> sending all new entries since last send to the central app. Controlled by an added pushed_to_central Flag (need to make sure it covers the needed </w:t>
+      </w:r>
+      <w:r>
+        <w:rPr>
+          <w:lang w:val="en-US"/>
+        </w:rPr>
+        <w:t xml:space="preserve">data </w:t>
+      </w:r>
+      <w:r>
+        <w:rPr>
+          <w:lang w:val="en-US"/>
+        </w:rPr>
+        <w:t>scope)</w:t>
+      </w:r>
+    </w:p>
+    <w:p>
+      <w:pPr>
+        <w:ind w:left="708"/>
+        <w:rPr>
+          <w:lang w:val="en-US"/>
+        </w:rPr>
+      </w:pPr>
+      <w:r>
+        <w:rPr>
+          <w:lang w:val="en-US"/>
+        </w:rPr>
+        <w:t xml:space="preserve">Scheluder ? </w:t>
+      </w:r>
+    </w:p>
+    <w:p>
+      <w:pPr>
+        <w:rPr>
+          <w:lang w:val="en-US"/>
+        </w:rPr>
+      </w:pPr>
+      <w:r>
+        <w:rPr>
+          <w:lang w:val="en-US"/>
+        </w:rPr>
+        <w:t>Supports severals instances (works with 2 right now)</w:t>
       </w:r>
     </w:p>
     <w:p>
@@ -351,9 +362,8 @@
           <w:u w:val="single"/>
           <w:lang w:val="en-US"/>
         </w:rPr>
-        <w:t xml:space="preserve">TODOs for the up </w:t>
-      </w:r>
-      <w:proofErr w:type="spellStart"/>
+        <w:t>TODOs for the up comming week</w:t>
+      </w:r>
       <w:r>
         <w:rPr>
           <w:b/>
@@ -361,26 +371,35 @@
           <w:u w:val="single"/>
           <w:lang w:val="en-US"/>
         </w:rPr>
-        <w:t>comming</w:t>
-      </w:r>
-      <w:proofErr w:type="spellEnd"/>
-      <w:r>
+        <w:t>:</w:t>
+      </w:r>
+    </w:p>
+    <w:p>
+      <w:pPr>
         <w:rPr>
           <w:b/>
           <w:bCs/>
           <w:u w:val="single"/>
           <w:lang w:val="en-US"/>
         </w:rPr>
-        <w:t xml:space="preserve"> week</w:t>
-      </w:r>
-      <w:r>
-        <w:rPr>
-          <w:b/>
-          <w:bCs/>
-          <w:u w:val="single"/>
-          <w:lang w:val="en-US"/>
-        </w:rPr>
-        <w:t>:</w:t>
+      </w:pPr>
+    </w:p>
+    <w:p>
+      <w:pPr>
+        <w:pStyle w:val="ListParagraph"/>
+        <w:numPr>
+          <w:ilvl w:val="0"/>
+          <w:numId w:val="3"/>
+        </w:numPr>
+        <w:rPr>
+          <w:lang w:val="en-US"/>
+        </w:rPr>
+      </w:pPr>
+      <w:r>
+        <w:rPr>
+          <w:lang w:val="en-US"/>
+        </w:rPr>
+        <w:t>Rightly computing for system metrics</w:t>
       </w:r>
     </w:p>
     <w:p>
@@ -398,13 +417,7 @@
         <w:rPr>
           <w:lang w:val="en-US"/>
         </w:rPr>
-        <w:t xml:space="preserve">A kind of </w:t>
-      </w:r>
-      <w:r>
-        <w:rPr>
-          <w:lang w:val="en-US"/>
-        </w:rPr>
-        <w:t>clean registration handshake process</w:t>
+        <w:t>A kind of clean registration handshake process</w:t>
       </w:r>
       <w:r>
         <w:rPr>
@@ -508,21 +521,7 @@
         <w:rPr>
           <w:lang w:val="en-US"/>
         </w:rPr>
-        <w:t xml:space="preserve">Get a unique </w:t>
-      </w:r>
-      <w:proofErr w:type="spellStart"/>
-      <w:r>
-        <w:rPr>
-          <w:lang w:val="en-US"/>
-        </w:rPr>
-        <w:t>api_token</w:t>
-      </w:r>
-      <w:proofErr w:type="spellEnd"/>
-      <w:r>
-        <w:rPr>
-          <w:lang w:val="en-US"/>
-        </w:rPr>
-        <w:t>.</w:t>
+        <w:t>Get a unique api_token.</w:t>
       </w:r>
     </w:p>
     <w:p>
@@ -540,21 +539,7 @@
         <w:rPr>
           <w:lang w:val="en-US"/>
         </w:rPr>
-        <w:t xml:space="preserve">Receive its own </w:t>
-      </w:r>
-      <w:proofErr w:type="spellStart"/>
-      <w:r>
-        <w:rPr>
-          <w:lang w:val="en-US"/>
-        </w:rPr>
-        <w:t>chatbot_instance_id</w:t>
-      </w:r>
-      <w:proofErr w:type="spellEnd"/>
-      <w:r>
-        <w:rPr>
-          <w:lang w:val="en-US"/>
-        </w:rPr>
-        <w:t>.</w:t>
+        <w:t>Receive its own chatbot_instance_id.</w:t>
       </w:r>
     </w:p>
     <w:p>
@@ -590,21 +575,7 @@
         <w:rPr>
           <w:lang w:val="en-US"/>
         </w:rPr>
-        <w:t xml:space="preserve">Push Log when error occurs or Email </w:t>
-      </w:r>
-      <w:proofErr w:type="spellStart"/>
-      <w:r>
-        <w:rPr>
-          <w:lang w:val="en-US"/>
-        </w:rPr>
-        <w:t>notif</w:t>
-      </w:r>
-      <w:proofErr w:type="spellEnd"/>
-      <w:r>
-        <w:rPr>
-          <w:lang w:val="en-US"/>
-        </w:rPr>
-        <w:t xml:space="preserve"> (optional)</w:t>
+        <w:t>Push Log when error occurs or Email notif (optional)</w:t>
       </w:r>
     </w:p>
     <w:p>
@@ -652,6 +623,232 @@
 <file path=word/numbering.xml><?xml version="1.0" encoding="utf-8"?>
 <w:numbering xmlns:wpc="http://schemas.microsoft.com/office/word/2010/wordprocessingCanvas" xmlns:cx="http://schemas.microsoft.com/office/drawing/2014/chartex" xmlns:cx1="http://schemas.microsoft.com/office/drawing/2015/9/8/chartex" xmlns:cx2="http://schemas.microsoft.com/office/drawing/2015/10/21/chartex" xmlns:cx3="http://schemas.microsoft.com/office/drawing/2016/5/9/chartex" xmlns:cx4="http://schemas.microsoft.com/office/drawing/2016/5/10/chartex" xmlns:cx5="http://schemas.microsoft.com/office/drawing/2016/5/11/chartex" xmlns:cx6="http://schemas.microsoft.com/office/drawing/2016/5/12/chartex" xmlns:cx7="http://schemas.microsoft.com/office/drawing/2016/5/13/chartex" xmlns:cx8="http://schemas.microsoft.com/office/drawing/2016/5/14/chartex" xmlns:mc="http://schemas.openxmlformats.org/markup-compatibility/2006" xmlns:aink="http://schemas.microsoft.com/office/drawing/2016/ink" xmlns:am3d="http://schemas.microsoft.com/office/drawing/2017/model3d" xmlns:o="urn:schemas-microsoft-com:office:office" xmlns:oel="http://schemas.microsoft.com/office/2019/extlst" xmlns:r="http://schemas.openxmlformats.org/officeDocument/2006/relationships" xmlns:m="http://schemas.openxmlformats.org/officeDocument/2006/math" xmlns:v="urn:schemas-microsoft-com:vml" xmlns:wp14="http://schemas.microsoft.com/office/word/2010/wordprocessingDrawing" xmlns:wp="http://schemas.openxmlformats.org/drawingml/2006/wordprocessingDrawing" xmlns:w10="urn:schemas-microsoft-com:office:word" xmlns:w="http://schemas.openxmlformats.org/wordprocessingml/2006/main" xmlns:w14="http://schemas.microsoft.com/office/word/2010/wordml" xmlns:w15="http://schemas.microsoft.com/office/word/2012/wordml" xmlns:w16cex="http://schemas.microsoft.com/office/word/2018/wordml/cex" xmlns:w16cid="http://schemas.microsoft.com/office/word/2016/wordml/cid" xmlns:w16="http://schemas.microsoft.com/office/word/2018/wordml" xmlns:w16du="http://schemas.microsoft.com/office/word/2023/wordml/word16du" xmlns:w16sdtdh="http://schemas.microsoft.com/office/word/2020/wordml/sdtdatahash" xmlns:w16sdtfl="http://schemas.microsoft.com/office/word/2024/wordml/sdtformatlock" xmlns:w16se="http://schemas.microsoft.com/office/word/2015/wordml/symex" xmlns:wpg="http://schemas.microsoft.com/office/word/2010/wordprocessingGroup" xmlns:wpi="http://schemas.microsoft.com/office/word/2010/wordprocessingInk" xmlns:wne="http://schemas.microsoft.com/office/word/2006/wordml" xmlns:wps="http://schemas.microsoft.com/office/word/2010/wordprocessingShape" mc:Ignorable="w14 w15 w16se w16cid w16 w16cex w16sdtdh w16sdtfl w16du wp14">
   <w:abstractNum w:abstractNumId="0" w15:restartNumberingAfterBreak="0">
+    <w:nsid w:val="06BC14B8"/>
+    <w:multiLevelType w:val="hybridMultilevel"/>
+    <w:tmpl w:val="22AC71CE"/>
+    <w:lvl w:ilvl="0" w:tplc="04070001">
+      <w:start w:val="1"/>
+      <w:numFmt w:val="bullet"/>
+      <w:lvlText w:val=""/>
+      <w:lvlJc w:val="left"/>
+      <w:pPr>
+        <w:ind w:left="1428" w:hanging="360"/>
+      </w:pPr>
+      <w:rPr>
+        <w:rFonts w:ascii="Symbol" w:hAnsi="Symbol" w:hint="default"/>
+      </w:rPr>
+    </w:lvl>
+    <w:lvl w:ilvl="1" w:tplc="04090003" w:tentative="1">
+      <w:start w:val="1"/>
+      <w:numFmt w:val="bullet"/>
+      <w:lvlText w:val="o"/>
+      <w:lvlJc w:val="left"/>
+      <w:pPr>
+        <w:ind w:left="2148" w:hanging="360"/>
+      </w:pPr>
+      <w:rPr>
+        <w:rFonts w:ascii="Courier New" w:hAnsi="Courier New" w:cs="Courier New" w:hint="default"/>
+      </w:rPr>
+    </w:lvl>
+    <w:lvl w:ilvl="2" w:tplc="04090005" w:tentative="1">
+      <w:start w:val="1"/>
+      <w:numFmt w:val="bullet"/>
+      <w:lvlText w:val=""/>
+      <w:lvlJc w:val="left"/>
+      <w:pPr>
+        <w:ind w:left="2868" w:hanging="360"/>
+      </w:pPr>
+      <w:rPr>
+        <w:rFonts w:ascii="Wingdings" w:hAnsi="Wingdings" w:hint="default"/>
+      </w:rPr>
+    </w:lvl>
+    <w:lvl w:ilvl="3" w:tplc="04090001" w:tentative="1">
+      <w:start w:val="1"/>
+      <w:numFmt w:val="bullet"/>
+      <w:lvlText w:val=""/>
+      <w:lvlJc w:val="left"/>
+      <w:pPr>
+        <w:ind w:left="3588" w:hanging="360"/>
+      </w:pPr>
+      <w:rPr>
+        <w:rFonts w:ascii="Symbol" w:hAnsi="Symbol" w:hint="default"/>
+      </w:rPr>
+    </w:lvl>
+    <w:lvl w:ilvl="4" w:tplc="04090003" w:tentative="1">
+      <w:start w:val="1"/>
+      <w:numFmt w:val="bullet"/>
+      <w:lvlText w:val="o"/>
+      <w:lvlJc w:val="left"/>
+      <w:pPr>
+        <w:ind w:left="4308" w:hanging="360"/>
+      </w:pPr>
+      <w:rPr>
+        <w:rFonts w:ascii="Courier New" w:hAnsi="Courier New" w:cs="Courier New" w:hint="default"/>
+      </w:rPr>
+    </w:lvl>
+    <w:lvl w:ilvl="5" w:tplc="04090005" w:tentative="1">
+      <w:start w:val="1"/>
+      <w:numFmt w:val="bullet"/>
+      <w:lvlText w:val=""/>
+      <w:lvlJc w:val="left"/>
+      <w:pPr>
+        <w:ind w:left="5028" w:hanging="360"/>
+      </w:pPr>
+      <w:rPr>
+        <w:rFonts w:ascii="Wingdings" w:hAnsi="Wingdings" w:hint="default"/>
+      </w:rPr>
+    </w:lvl>
+    <w:lvl w:ilvl="6" w:tplc="04090001" w:tentative="1">
+      <w:start w:val="1"/>
+      <w:numFmt w:val="bullet"/>
+      <w:lvlText w:val=""/>
+      <w:lvlJc w:val="left"/>
+      <w:pPr>
+        <w:ind w:left="5748" w:hanging="360"/>
+      </w:pPr>
+      <w:rPr>
+        <w:rFonts w:ascii="Symbol" w:hAnsi="Symbol" w:hint="default"/>
+      </w:rPr>
+    </w:lvl>
+    <w:lvl w:ilvl="7" w:tplc="04090003" w:tentative="1">
+      <w:start w:val="1"/>
+      <w:numFmt w:val="bullet"/>
+      <w:lvlText w:val="o"/>
+      <w:lvlJc w:val="left"/>
+      <w:pPr>
+        <w:ind w:left="6468" w:hanging="360"/>
+      </w:pPr>
+      <w:rPr>
+        <w:rFonts w:ascii="Courier New" w:hAnsi="Courier New" w:cs="Courier New" w:hint="default"/>
+      </w:rPr>
+    </w:lvl>
+    <w:lvl w:ilvl="8" w:tplc="04090005" w:tentative="1">
+      <w:start w:val="1"/>
+      <w:numFmt w:val="bullet"/>
+      <w:lvlText w:val=""/>
+      <w:lvlJc w:val="left"/>
+      <w:pPr>
+        <w:ind w:left="7188" w:hanging="360"/>
+      </w:pPr>
+      <w:rPr>
+        <w:rFonts w:ascii="Wingdings" w:hAnsi="Wingdings" w:hint="default"/>
+      </w:rPr>
+    </w:lvl>
+  </w:abstractNum>
+  <w:abstractNum w:abstractNumId="1" w15:restartNumberingAfterBreak="0">
+    <w:nsid w:val="29C35B62"/>
+    <w:multiLevelType w:val="hybridMultilevel"/>
+    <w:tmpl w:val="FAA67F7A"/>
+    <w:lvl w:ilvl="0" w:tplc="04070001">
+      <w:start w:val="1"/>
+      <w:numFmt w:val="bullet"/>
+      <w:lvlText w:val=""/>
+      <w:lvlJc w:val="left"/>
+      <w:pPr>
+        <w:ind w:left="1520" w:hanging="360"/>
+      </w:pPr>
+      <w:rPr>
+        <w:rFonts w:ascii="Symbol" w:hAnsi="Symbol" w:hint="default"/>
+      </w:rPr>
+    </w:lvl>
+    <w:lvl w:ilvl="1" w:tplc="04090003" w:tentative="1">
+      <w:start w:val="1"/>
+      <w:numFmt w:val="bullet"/>
+      <w:lvlText w:val="o"/>
+      <w:lvlJc w:val="left"/>
+      <w:pPr>
+        <w:ind w:left="2240" w:hanging="360"/>
+      </w:pPr>
+      <w:rPr>
+        <w:rFonts w:ascii="Courier New" w:hAnsi="Courier New" w:cs="Courier New" w:hint="default"/>
+      </w:rPr>
+    </w:lvl>
+    <w:lvl w:ilvl="2" w:tplc="04090005" w:tentative="1">
+      <w:start w:val="1"/>
+      <w:numFmt w:val="bullet"/>
+      <w:lvlText w:val=""/>
+      <w:lvlJc w:val="left"/>
+      <w:pPr>
+        <w:ind w:left="2960" w:hanging="360"/>
+      </w:pPr>
+      <w:rPr>
+        <w:rFonts w:ascii="Wingdings" w:hAnsi="Wingdings" w:hint="default"/>
+      </w:rPr>
+    </w:lvl>
+    <w:lvl w:ilvl="3" w:tplc="04090001" w:tentative="1">
+      <w:start w:val="1"/>
+      <w:numFmt w:val="bullet"/>
+      <w:lvlText w:val=""/>
+      <w:lvlJc w:val="left"/>
+      <w:pPr>
+        <w:ind w:left="3680" w:hanging="360"/>
+      </w:pPr>
+      <w:rPr>
+        <w:rFonts w:ascii="Symbol" w:hAnsi="Symbol" w:hint="default"/>
+      </w:rPr>
+    </w:lvl>
+    <w:lvl w:ilvl="4" w:tplc="04090003" w:tentative="1">
+      <w:start w:val="1"/>
+      <w:numFmt w:val="bullet"/>
+      <w:lvlText w:val="o"/>
+      <w:lvlJc w:val="left"/>
+      <w:pPr>
+        <w:ind w:left="4400" w:hanging="360"/>
+      </w:pPr>
+      <w:rPr>
+        <w:rFonts w:ascii="Courier New" w:hAnsi="Courier New" w:cs="Courier New" w:hint="default"/>
+      </w:rPr>
+    </w:lvl>
+    <w:lvl w:ilvl="5" w:tplc="04090005" w:tentative="1">
+      <w:start w:val="1"/>
+      <w:numFmt w:val="bullet"/>
+      <w:lvlText w:val=""/>
+      <w:lvlJc w:val="left"/>
+      <w:pPr>
+        <w:ind w:left="5120" w:hanging="360"/>
+      </w:pPr>
+      <w:rPr>
+        <w:rFonts w:ascii="Wingdings" w:hAnsi="Wingdings" w:hint="default"/>
+      </w:rPr>
+    </w:lvl>
+    <w:lvl w:ilvl="6" w:tplc="04090001" w:tentative="1">
+      <w:start w:val="1"/>
+      <w:numFmt w:val="bullet"/>
+      <w:lvlText w:val=""/>
+      <w:lvlJc w:val="left"/>
+      <w:pPr>
+        <w:ind w:left="5840" w:hanging="360"/>
+      </w:pPr>
+      <w:rPr>
+        <w:rFonts w:ascii="Symbol" w:hAnsi="Symbol" w:hint="default"/>
+      </w:rPr>
+    </w:lvl>
+    <w:lvl w:ilvl="7" w:tplc="04090003" w:tentative="1">
+      <w:start w:val="1"/>
+      <w:numFmt w:val="bullet"/>
+      <w:lvlText w:val="o"/>
+      <w:lvlJc w:val="left"/>
+      <w:pPr>
+        <w:ind w:left="6560" w:hanging="360"/>
+      </w:pPr>
+      <w:rPr>
+        <w:rFonts w:ascii="Courier New" w:hAnsi="Courier New" w:cs="Courier New" w:hint="default"/>
+      </w:rPr>
+    </w:lvl>
+    <w:lvl w:ilvl="8" w:tplc="04090005" w:tentative="1">
+      <w:start w:val="1"/>
+      <w:numFmt w:val="bullet"/>
+      <w:lvlText w:val=""/>
+      <w:lvlJc w:val="left"/>
+      <w:pPr>
+        <w:ind w:left="7280" w:hanging="360"/>
+      </w:pPr>
+      <w:rPr>
+        <w:rFonts w:ascii="Wingdings" w:hAnsi="Wingdings" w:hint="default"/>
+      </w:rPr>
+    </w:lvl>
+  </w:abstractNum>
+  <w:abstractNum w:abstractNumId="2" w15:restartNumberingAfterBreak="0">
     <w:nsid w:val="600857CD"/>
     <w:multiLevelType w:val="hybridMultilevel"/>
     <w:tmpl w:val="2D406EFC"/>
@@ -765,7 +962,13 @@
     </w:lvl>
   </w:abstractNum>
   <w:num w:numId="1" w16cid:durableId="1298757672">
+    <w:abstractNumId w:val="2"/>
+  </w:num>
+  <w:num w:numId="2" w16cid:durableId="1874414640">
     <w:abstractNumId w:val="0"/>
+  </w:num>
+  <w:num w:numId="3" w16cid:durableId="823281249">
+    <w:abstractNumId w:val="1"/>
   </w:num>
 </w:numbering>
 </file>

</xml_diff>